<commit_message>
rename files for clarity and consistency
</commit_message>
<xml_diff>
--- a/templates/cpr.docx
+++ b/templates/cpr.docx
@@ -1,175 +1,15 @@
 
 <file path=word/document.xml><?xml version="1.0" encoding="utf-8"?>
-<w:document xmlns:wpc="http://schemas.microsoft.com/office/word/2010/wordprocessingCanvas" xmlns:cx="http://schemas.microsoft.com/office/drawing/2014/chartex" xmlns:cx1="http://schemas.microsoft.com/office/drawing/2015/9/8/chartex" xmlns:cx2="http://schemas.microsoft.com/office/drawing/2015/10/21/chartex" xmlns:cx3="http://schemas.microsoft.com/office/drawing/2016/5/9/chartex" xmlns:cx4="http://schemas.microsoft.com/office/drawing/2016/5/10/chartex" xmlns:cx5="http://schemas.microsoft.com/office/drawing/2016/5/11/chartex" xmlns:cx6="http://schemas.microsoft.com/office/drawing/2016/5/12/chartex" xmlns:cx7="http://schemas.microsoft.com/office/drawing/2016/5/13/chartex" xmlns:cx8="http://schemas.microsoft.com/office/drawing/2016/5/14/chartex" xmlns:mc="http://schemas.openxmlformats.org/markup-compatibility/2006" xmlns:aink="http://schemas.microsoft.com/office/drawing/2016/ink" xmlns:am3d="http://schemas.microsoft.com/office/drawing/2017/model3d" xmlns:o="urn:schemas-microsoft-com:office:office" xmlns:r="http://schemas.openxmlformats.org/officeDocument/2006/relationships" xmlns:m="http://schemas.openxmlformats.org/officeDocument/2006/math" xmlns:v="urn:schemas-microsoft-com:vml" xmlns:wp14="http://schemas.microsoft.com/office/word/2010/wordprocessingDrawing" xmlns:wp="http://schemas.openxmlformats.org/drawingml/2006/wordprocessingDrawing" xmlns:w10="urn:schemas-microsoft-com:office:word" xmlns:w="http://schemas.openxmlformats.org/wordprocessingml/2006/main" xmlns:w14="http://schemas.microsoft.com/office/word/2010/wordml" xmlns:w15="http://schemas.microsoft.com/office/word/2012/wordml" xmlns:w16cex="http://schemas.microsoft.com/office/word/2018/wordml/cex" xmlns:w16cid="http://schemas.microsoft.com/office/word/2016/wordml/cid" xmlns:w16="http://schemas.microsoft.com/office/word/2018/wordml" xmlns:w16sdtdh="http://schemas.microsoft.com/office/word/2020/wordml/sdtdatahash" xmlns:w16se="http://schemas.microsoft.com/office/word/2015/wordml/symex" xmlns:wpg="http://schemas.microsoft.com/office/word/2010/wordprocessingGroup" xmlns:wpi="http://schemas.microsoft.com/office/word/2010/wordprocessingInk" xmlns:wne="http://schemas.microsoft.com/office/word/2006/wordml" xmlns:wps="http://schemas.microsoft.com/office/word/2010/wordprocessingShape" mc:Ignorable="w14 w15 w16se w16cid w16 w16cex w16sdtdh wp14">
+<w:document xmlns:wpc="http://schemas.microsoft.com/office/word/2010/wordprocessingCanvas" xmlns:cx="http://schemas.microsoft.com/office/drawing/2014/chartex" xmlns:cx1="http://schemas.microsoft.com/office/drawing/2015/9/8/chartex" xmlns:cx2="http://schemas.microsoft.com/office/drawing/2015/10/21/chartex" xmlns:cx3="http://schemas.microsoft.com/office/drawing/2016/5/9/chartex" xmlns:cx4="http://schemas.microsoft.com/office/drawing/2016/5/10/chartex" xmlns:cx5="http://schemas.microsoft.com/office/drawing/2016/5/11/chartex" xmlns:cx6="http://schemas.microsoft.com/office/drawing/2016/5/12/chartex" xmlns:cx7="http://schemas.microsoft.com/office/drawing/2016/5/13/chartex" xmlns:cx8="http://schemas.microsoft.com/office/drawing/2016/5/14/chartex" xmlns:mc="http://schemas.openxmlformats.org/markup-compatibility/2006" xmlns:aink="http://schemas.microsoft.com/office/drawing/2016/ink" xmlns:am3d="http://schemas.microsoft.com/office/drawing/2017/model3d" xmlns:o="urn:schemas-microsoft-com:office:office" xmlns:oel="http://schemas.microsoft.com/office/2019/extlst" xmlns:r="http://schemas.openxmlformats.org/officeDocument/2006/relationships" xmlns:m="http://schemas.openxmlformats.org/officeDocument/2006/math" xmlns:v="urn:schemas-microsoft-com:vml" xmlns:wp14="http://schemas.microsoft.com/office/word/2010/wordprocessingDrawing" xmlns:wp="http://schemas.openxmlformats.org/drawingml/2006/wordprocessingDrawing" xmlns:w10="urn:schemas-microsoft-com:office:word" xmlns:w="http://schemas.openxmlformats.org/wordprocessingml/2006/main" xmlns:w14="http://schemas.microsoft.com/office/word/2010/wordml" xmlns:w15="http://schemas.microsoft.com/office/word/2012/wordml" xmlns:w16cex="http://schemas.microsoft.com/office/word/2018/wordml/cex" xmlns:w16cid="http://schemas.microsoft.com/office/word/2016/wordml/cid" xmlns:w16="http://schemas.microsoft.com/office/word/2018/wordml" xmlns:w16sdtdh="http://schemas.microsoft.com/office/word/2020/wordml/sdtdatahash" xmlns:w16se="http://schemas.microsoft.com/office/word/2015/wordml/symex" xmlns:wpg="http://schemas.microsoft.com/office/word/2010/wordprocessingGroup" xmlns:wpi="http://schemas.microsoft.com/office/word/2010/wordprocessingInk" xmlns:wne="http://schemas.microsoft.com/office/word/2006/wordml" xmlns:wps="http://schemas.microsoft.com/office/word/2010/wordprocessingShape" mc:Ignorable="w14 w15 w16se w16cid w16 w16cex w16sdtdh wp14">
   <w:body>
-    <w:tbl>
-      <w:tblPr>
-        <w:tblStyle w:val="TableGrid"/>
-        <w:tblpPr w:leftFromText="180" w:rightFromText="180" w:vertAnchor="page" w:horzAnchor="margin" w:tblpY="2563"/>
-        <w:tblW w:w="13675" w:type="dxa"/>
-        <w:tblLook w:val="04A0" w:firstRow="1" w:lastRow="0" w:firstColumn="1" w:lastColumn="0" w:noHBand="0" w:noVBand="1"/>
-      </w:tblPr>
-      <w:tblGrid>
-        <w:gridCol w:w="654"/>
-        <w:gridCol w:w="3869"/>
-        <w:gridCol w:w="1060"/>
-        <w:gridCol w:w="2439"/>
-        <w:gridCol w:w="2153"/>
-        <w:gridCol w:w="3500"/>
-      </w:tblGrid>
-      <w:tr>
-        <w:tc>
-          <w:tcPr>
-            <w:tcW w:w="654" w:type="dxa"/>
-          </w:tcPr>
-          <w:p>
-            <w:pPr>
-              <w:jc w:val="center"/>
-              <w:rPr>
-                <w:rFonts w:ascii="Times New Roman" w:hAnsi="Times New Roman" w:cs="Times New Roman"/>
-              </w:rPr>
-            </w:pPr>
-            <w:r>
-              <w:rPr>
-                <w:rFonts w:ascii="Times New Roman" w:hAnsi="Times New Roman" w:cs="Times New Roman"/>
-              </w:rPr>
-              <w:t>SR #</w:t>
-            </w:r>
-          </w:p>
-        </w:tc>
-        <w:tc>
-          <w:tcPr>
-            <w:tcW w:w="3869" w:type="dxa"/>
-          </w:tcPr>
-          <w:p>
-            <w:pPr>
-              <w:jc w:val="center"/>
-              <w:rPr>
-                <w:rFonts w:ascii="Times New Roman" w:hAnsi="Times New Roman" w:cs="Times New Roman"/>
-              </w:rPr>
-            </w:pPr>
-            <w:r>
-              <w:rPr>
-                <w:rFonts w:ascii="Times New Roman" w:hAnsi="Times New Roman" w:cs="Times New Roman"/>
-              </w:rPr>
-              <w:t>CASE #</w:t>
-            </w:r>
-          </w:p>
-        </w:tc>
-        <w:tc>
-          <w:tcPr>
-            <w:tcW w:w="1060" w:type="dxa"/>
-          </w:tcPr>
-          <w:p>
-            <w:pPr>
-              <w:jc w:val="center"/>
-              <w:rPr>
-                <w:rFonts w:ascii="Times New Roman" w:hAnsi="Times New Roman" w:cs="Times New Roman"/>
-              </w:rPr>
-            </w:pPr>
-            <w:r>
-              <w:rPr>
-                <w:rFonts w:ascii="Times New Roman" w:hAnsi="Times New Roman" w:cs="Times New Roman"/>
-              </w:rPr>
-              <w:t>PARCEL</w:t>
-            </w:r>
-          </w:p>
-        </w:tc>
-        <w:tc>
-          <w:tcPr>
-            <w:tcW w:w="2439" w:type="dxa"/>
-          </w:tcPr>
-          <w:p>
-            <w:pPr>
-              <w:jc w:val="center"/>
-              <w:rPr>
-                <w:rFonts w:ascii="Times New Roman" w:hAnsi="Times New Roman" w:cs="Times New Roman"/>
-              </w:rPr>
-            </w:pPr>
-            <w:r>
-              <w:rPr>
-                <w:rFonts w:ascii="Times New Roman" w:hAnsi="Times New Roman" w:cs="Times New Roman"/>
-              </w:rPr>
-              <w:t xml:space="preserve">EVIDENCE </w:t>
-            </w:r>
-          </w:p>
-          <w:p>
-            <w:pPr>
-              <w:jc w:val="center"/>
-              <w:rPr>
-                <w:rFonts w:ascii="Times New Roman" w:hAnsi="Times New Roman" w:cs="Times New Roman"/>
-              </w:rPr>
-            </w:pPr>
-            <w:r>
-              <w:rPr>
-                <w:rFonts w:ascii="Times New Roman" w:hAnsi="Times New Roman" w:cs="Times New Roman"/>
-              </w:rPr>
-              <w:t>DESCRIPTION</w:t>
-            </w:r>
-          </w:p>
-        </w:tc>
-        <w:tc>
-          <w:tcPr>
-            <w:tcW w:w="2153" w:type="dxa"/>
-          </w:tcPr>
-          <w:p>
-            <w:pPr>
-              <w:jc w:val="center"/>
-              <w:rPr>
-                <w:rFonts w:ascii="Times New Roman" w:hAnsi="Times New Roman" w:cs="Times New Roman"/>
-              </w:rPr>
-            </w:pPr>
-            <w:r>
-              <w:rPr>
-                <w:rFonts w:ascii="Times New Roman" w:hAnsi="Times New Roman" w:cs="Times New Roman"/>
-              </w:rPr>
-              <w:t>FIR#</w:t>
-            </w:r>
-          </w:p>
-        </w:tc>
-        <w:tc>
-          <w:tcPr>
-            <w:tcW w:w="3500" w:type="dxa"/>
-          </w:tcPr>
-          <w:p>
-            <w:pPr>
-              <w:jc w:val="center"/>
-              <w:rPr>
-                <w:rFonts w:ascii="Times New Roman" w:hAnsi="Times New Roman" w:cs="Times New Roman"/>
-              </w:rPr>
-            </w:pPr>
-            <w:r>
-              <w:rPr>
-                <w:rFonts w:ascii="Times New Roman" w:hAnsi="Times New Roman" w:cs="Times New Roman"/>
-              </w:rPr>
-              <w:t xml:space="preserve">  PS </w:t>
-            </w:r>
-          </w:p>
-          <w:p>
-            <w:pPr>
-              <w:jc w:val="center"/>
-              <w:rPr>
-                <w:rFonts w:ascii="Times New Roman" w:hAnsi="Times New Roman" w:cs="Times New Roman"/>
-              </w:rPr>
-            </w:pPr>
-            <w:r>
-              <w:rPr>
-                <w:rFonts w:ascii="Times New Roman" w:hAnsi="Times New Roman" w:cs="Times New Roman"/>
-              </w:rPr>
-              <w:t>DISTRICT</w:t>
-            </w:r>
-          </w:p>
-        </w:tc>
-      </w:tr>
-    </w:tbl>
-    <w:p>
-      <w:pPr>
-        <w:spacing w:after="0" w:line="240" w:lineRule="auto"/>
-      </w:pPr>
-    </w:p>
+    <w:p/>
     <w:sectPr>
-      <w:headerReference w:type="default" r:id="rId8"/>
-      <w:footerReference w:type="default" r:id="rId9"/>
+      <w:headerReference w:type="even" r:id="rId8"/>
+      <w:headerReference w:type="default" r:id="rId9"/>
+      <w:footerReference w:type="even" r:id="rId10"/>
+      <w:footerReference w:type="default" r:id="rId11"/>
+      <w:headerReference w:type="first" r:id="rId12"/>
+      <w:footerReference w:type="first" r:id="rId13"/>
       <w:pgSz w:w="15840" w:h="12240" w:orient="landscape"/>
       <w:pgMar w:top="1276" w:right="1440" w:bottom="709" w:left="990" w:header="1440" w:footer="576" w:gutter="0"/>
       <w:cols w:space="720"/>
@@ -180,7 +20,7 @@
 </file>
 
 <file path=word/endnotes.xml><?xml version="1.0" encoding="utf-8"?>
-<w:endnotes xmlns:wpc="http://schemas.microsoft.com/office/word/2010/wordprocessingCanvas" xmlns:cx="http://schemas.microsoft.com/office/drawing/2014/chartex" xmlns:cx1="http://schemas.microsoft.com/office/drawing/2015/9/8/chartex" xmlns:cx2="http://schemas.microsoft.com/office/drawing/2015/10/21/chartex" xmlns:cx3="http://schemas.microsoft.com/office/drawing/2016/5/9/chartex" xmlns:cx4="http://schemas.microsoft.com/office/drawing/2016/5/10/chartex" xmlns:cx5="http://schemas.microsoft.com/office/drawing/2016/5/11/chartex" xmlns:cx6="http://schemas.microsoft.com/office/drawing/2016/5/12/chartex" xmlns:cx7="http://schemas.microsoft.com/office/drawing/2016/5/13/chartex" xmlns:cx8="http://schemas.microsoft.com/office/drawing/2016/5/14/chartex" xmlns:mc="http://schemas.openxmlformats.org/markup-compatibility/2006" xmlns:aink="http://schemas.microsoft.com/office/drawing/2016/ink" xmlns:am3d="http://schemas.microsoft.com/office/drawing/2017/model3d" xmlns:o="urn:schemas-microsoft-com:office:office" xmlns:r="http://schemas.openxmlformats.org/officeDocument/2006/relationships" xmlns:m="http://schemas.openxmlformats.org/officeDocument/2006/math" xmlns:v="urn:schemas-microsoft-com:vml" xmlns:wp14="http://schemas.microsoft.com/office/word/2010/wordprocessingDrawing" xmlns:wp="http://schemas.openxmlformats.org/drawingml/2006/wordprocessingDrawing" xmlns:w10="urn:schemas-microsoft-com:office:word" xmlns:w="http://schemas.openxmlformats.org/wordprocessingml/2006/main" xmlns:w14="http://schemas.microsoft.com/office/word/2010/wordml" xmlns:w15="http://schemas.microsoft.com/office/word/2012/wordml" xmlns:w16cex="http://schemas.microsoft.com/office/word/2018/wordml/cex" xmlns:w16cid="http://schemas.microsoft.com/office/word/2016/wordml/cid" xmlns:w16="http://schemas.microsoft.com/office/word/2018/wordml" xmlns:w16sdtdh="http://schemas.microsoft.com/office/word/2020/wordml/sdtdatahash" xmlns:w16se="http://schemas.microsoft.com/office/word/2015/wordml/symex" xmlns:wpg="http://schemas.microsoft.com/office/word/2010/wordprocessingGroup" xmlns:wpi="http://schemas.microsoft.com/office/word/2010/wordprocessingInk" xmlns:wne="http://schemas.microsoft.com/office/word/2006/wordml" xmlns:wps="http://schemas.microsoft.com/office/word/2010/wordprocessingShape" mc:Ignorable="w14 w15 w16se w16cid w16 w16cex w16sdtdh wp14">
+<w:endnotes xmlns:wpc="http://schemas.microsoft.com/office/word/2010/wordprocessingCanvas" xmlns:cx="http://schemas.microsoft.com/office/drawing/2014/chartex" xmlns:cx1="http://schemas.microsoft.com/office/drawing/2015/9/8/chartex" xmlns:cx2="http://schemas.microsoft.com/office/drawing/2015/10/21/chartex" xmlns:cx3="http://schemas.microsoft.com/office/drawing/2016/5/9/chartex" xmlns:cx4="http://schemas.microsoft.com/office/drawing/2016/5/10/chartex" xmlns:cx5="http://schemas.microsoft.com/office/drawing/2016/5/11/chartex" xmlns:cx6="http://schemas.microsoft.com/office/drawing/2016/5/12/chartex" xmlns:cx7="http://schemas.microsoft.com/office/drawing/2016/5/13/chartex" xmlns:cx8="http://schemas.microsoft.com/office/drawing/2016/5/14/chartex" xmlns:mc="http://schemas.openxmlformats.org/markup-compatibility/2006" xmlns:aink="http://schemas.microsoft.com/office/drawing/2016/ink" xmlns:am3d="http://schemas.microsoft.com/office/drawing/2017/model3d" xmlns:o="urn:schemas-microsoft-com:office:office" xmlns:oel="http://schemas.microsoft.com/office/2019/extlst" xmlns:r="http://schemas.openxmlformats.org/officeDocument/2006/relationships" xmlns:m="http://schemas.openxmlformats.org/officeDocument/2006/math" xmlns:v="urn:schemas-microsoft-com:vml" xmlns:wp14="http://schemas.microsoft.com/office/word/2010/wordprocessingDrawing" xmlns:wp="http://schemas.openxmlformats.org/drawingml/2006/wordprocessingDrawing" xmlns:w10="urn:schemas-microsoft-com:office:word" xmlns:w="http://schemas.openxmlformats.org/wordprocessingml/2006/main" xmlns:w14="http://schemas.microsoft.com/office/word/2010/wordml" xmlns:w15="http://schemas.microsoft.com/office/word/2012/wordml" xmlns:w16cex="http://schemas.microsoft.com/office/word/2018/wordml/cex" xmlns:w16cid="http://schemas.microsoft.com/office/word/2016/wordml/cid" xmlns:w16="http://schemas.microsoft.com/office/word/2018/wordml" xmlns:w16sdtdh="http://schemas.microsoft.com/office/word/2020/wordml/sdtdatahash" xmlns:w16se="http://schemas.microsoft.com/office/word/2015/wordml/symex" xmlns:wpg="http://schemas.microsoft.com/office/word/2010/wordprocessingGroup" xmlns:wpi="http://schemas.microsoft.com/office/word/2010/wordprocessingInk" xmlns:wne="http://schemas.microsoft.com/office/word/2006/wordml" xmlns:wps="http://schemas.microsoft.com/office/word/2010/wordprocessingShape" mc:Ignorable="w14 w15 w16se w16cid w16 w16cex w16sdtdh wp14">
   <w:endnote w:type="separator" w:id="-1">
     <w:p>
       <w:pPr>
@@ -205,7 +45,17 @@
 </file>
 
 <file path=word/footer1.xml><?xml version="1.0" encoding="utf-8"?>
-<w:ftr xmlns:wpc="http://schemas.microsoft.com/office/word/2010/wordprocessingCanvas" xmlns:cx="http://schemas.microsoft.com/office/drawing/2014/chartex" xmlns:cx1="http://schemas.microsoft.com/office/drawing/2015/9/8/chartex" xmlns:cx2="http://schemas.microsoft.com/office/drawing/2015/10/21/chartex" xmlns:cx3="http://schemas.microsoft.com/office/drawing/2016/5/9/chartex" xmlns:cx4="http://schemas.microsoft.com/office/drawing/2016/5/10/chartex" xmlns:cx5="http://schemas.microsoft.com/office/drawing/2016/5/11/chartex" xmlns:cx6="http://schemas.microsoft.com/office/drawing/2016/5/12/chartex" xmlns:cx7="http://schemas.microsoft.com/office/drawing/2016/5/13/chartex" xmlns:cx8="http://schemas.microsoft.com/office/drawing/2016/5/14/chartex" xmlns:mc="http://schemas.openxmlformats.org/markup-compatibility/2006" xmlns:aink="http://schemas.microsoft.com/office/drawing/2016/ink" xmlns:am3d="http://schemas.microsoft.com/office/drawing/2017/model3d" xmlns:o="urn:schemas-microsoft-com:office:office" xmlns:r="http://schemas.openxmlformats.org/officeDocument/2006/relationships" xmlns:m="http://schemas.openxmlformats.org/officeDocument/2006/math" xmlns:v="urn:schemas-microsoft-com:vml" xmlns:wp14="http://schemas.microsoft.com/office/word/2010/wordprocessingDrawing" xmlns:wp="http://schemas.openxmlformats.org/drawingml/2006/wordprocessingDrawing" xmlns:w10="urn:schemas-microsoft-com:office:word" xmlns:w="http://schemas.openxmlformats.org/wordprocessingml/2006/main" xmlns:w14="http://schemas.microsoft.com/office/word/2010/wordml" xmlns:w15="http://schemas.microsoft.com/office/word/2012/wordml" xmlns:w16cex="http://schemas.microsoft.com/office/word/2018/wordml/cex" xmlns:w16cid="http://schemas.microsoft.com/office/word/2016/wordml/cid" xmlns:w16="http://schemas.microsoft.com/office/word/2018/wordml" xmlns:w16sdtdh="http://schemas.microsoft.com/office/word/2020/wordml/sdtdatahash" xmlns:w16se="http://schemas.microsoft.com/office/word/2015/wordml/symex" xmlns:wpg="http://schemas.microsoft.com/office/word/2010/wordprocessingGroup" xmlns:wpi="http://schemas.microsoft.com/office/word/2010/wordprocessingInk" xmlns:wne="http://schemas.microsoft.com/office/word/2006/wordml" xmlns:wps="http://schemas.microsoft.com/office/word/2010/wordprocessingShape" mc:Ignorable="w14 w15 w16se w16cid w16 w16cex w16sdtdh wp14">
+<w:ftr xmlns:wpc="http://schemas.microsoft.com/office/word/2010/wordprocessingCanvas" xmlns:cx="http://schemas.microsoft.com/office/drawing/2014/chartex" xmlns:cx1="http://schemas.microsoft.com/office/drawing/2015/9/8/chartex" xmlns:cx2="http://schemas.microsoft.com/office/drawing/2015/10/21/chartex" xmlns:cx3="http://schemas.microsoft.com/office/drawing/2016/5/9/chartex" xmlns:cx4="http://schemas.microsoft.com/office/drawing/2016/5/10/chartex" xmlns:cx5="http://schemas.microsoft.com/office/drawing/2016/5/11/chartex" xmlns:cx6="http://schemas.microsoft.com/office/drawing/2016/5/12/chartex" xmlns:cx7="http://schemas.microsoft.com/office/drawing/2016/5/13/chartex" xmlns:cx8="http://schemas.microsoft.com/office/drawing/2016/5/14/chartex" xmlns:mc="http://schemas.openxmlformats.org/markup-compatibility/2006" xmlns:aink="http://schemas.microsoft.com/office/drawing/2016/ink" xmlns:am3d="http://schemas.microsoft.com/office/drawing/2017/model3d" xmlns:o="urn:schemas-microsoft-com:office:office" xmlns:oel="http://schemas.microsoft.com/office/2019/extlst" xmlns:r="http://schemas.openxmlformats.org/officeDocument/2006/relationships" xmlns:m="http://schemas.openxmlformats.org/officeDocument/2006/math" xmlns:v="urn:schemas-microsoft-com:vml" xmlns:wp14="http://schemas.microsoft.com/office/word/2010/wordprocessingDrawing" xmlns:wp="http://schemas.openxmlformats.org/drawingml/2006/wordprocessingDrawing" xmlns:w10="urn:schemas-microsoft-com:office:word" xmlns:w="http://schemas.openxmlformats.org/wordprocessingml/2006/main" xmlns:w14="http://schemas.microsoft.com/office/word/2010/wordml" xmlns:w15="http://schemas.microsoft.com/office/word/2012/wordml" xmlns:w16cex="http://schemas.microsoft.com/office/word/2018/wordml/cex" xmlns:w16cid="http://schemas.microsoft.com/office/word/2016/wordml/cid" xmlns:w16="http://schemas.microsoft.com/office/word/2018/wordml" xmlns:w16sdtdh="http://schemas.microsoft.com/office/word/2020/wordml/sdtdatahash" xmlns:w16se="http://schemas.microsoft.com/office/word/2015/wordml/symex" xmlns:wpg="http://schemas.microsoft.com/office/word/2010/wordprocessingGroup" xmlns:wpi="http://schemas.microsoft.com/office/word/2010/wordprocessingInk" xmlns:wne="http://schemas.microsoft.com/office/word/2006/wordml" xmlns:wps="http://schemas.microsoft.com/office/word/2010/wordprocessingShape" mc:Ignorable="w14 w15 w16se w16cid w16 w16cex w16sdtdh wp14">
+  <w:p>
+    <w:pPr>
+      <w:pStyle w:val="Footer"/>
+    </w:pPr>
+  </w:p>
+</w:ftr>
+</file>
+
+<file path=word/footer2.xml><?xml version="1.0" encoding="utf-8"?>
+<w:ftr xmlns:wpc="http://schemas.microsoft.com/office/word/2010/wordprocessingCanvas" xmlns:cx="http://schemas.microsoft.com/office/drawing/2014/chartex" xmlns:cx1="http://schemas.microsoft.com/office/drawing/2015/9/8/chartex" xmlns:cx2="http://schemas.microsoft.com/office/drawing/2015/10/21/chartex" xmlns:cx3="http://schemas.microsoft.com/office/drawing/2016/5/9/chartex" xmlns:cx4="http://schemas.microsoft.com/office/drawing/2016/5/10/chartex" xmlns:cx5="http://schemas.microsoft.com/office/drawing/2016/5/11/chartex" xmlns:cx6="http://schemas.microsoft.com/office/drawing/2016/5/12/chartex" xmlns:cx7="http://schemas.microsoft.com/office/drawing/2016/5/13/chartex" xmlns:cx8="http://schemas.microsoft.com/office/drawing/2016/5/14/chartex" xmlns:mc="http://schemas.openxmlformats.org/markup-compatibility/2006" xmlns:aink="http://schemas.microsoft.com/office/drawing/2016/ink" xmlns:am3d="http://schemas.microsoft.com/office/drawing/2017/model3d" xmlns:o="urn:schemas-microsoft-com:office:office" xmlns:oel="http://schemas.microsoft.com/office/2019/extlst" xmlns:r="http://schemas.openxmlformats.org/officeDocument/2006/relationships" xmlns:m="http://schemas.openxmlformats.org/officeDocument/2006/math" xmlns:v="urn:schemas-microsoft-com:vml" xmlns:wp14="http://schemas.microsoft.com/office/word/2010/wordprocessingDrawing" xmlns:wp="http://schemas.openxmlformats.org/drawingml/2006/wordprocessingDrawing" xmlns:w10="urn:schemas-microsoft-com:office:word" xmlns:w="http://schemas.openxmlformats.org/wordprocessingml/2006/main" xmlns:w14="http://schemas.microsoft.com/office/word/2010/wordml" xmlns:w15="http://schemas.microsoft.com/office/word/2012/wordml" xmlns:w16cex="http://schemas.microsoft.com/office/word/2018/wordml/cex" xmlns:w16cid="http://schemas.microsoft.com/office/word/2016/wordml/cid" xmlns:w16="http://schemas.microsoft.com/office/word/2018/wordml" xmlns:w16sdtdh="http://schemas.microsoft.com/office/word/2020/wordml/sdtdatahash" xmlns:w16se="http://schemas.microsoft.com/office/word/2015/wordml/symex" xmlns:wpg="http://schemas.microsoft.com/office/word/2010/wordprocessingGroup" xmlns:wpi="http://schemas.microsoft.com/office/word/2010/wordprocessingInk" xmlns:wne="http://schemas.microsoft.com/office/word/2006/wordml" xmlns:wps="http://schemas.microsoft.com/office/word/2010/wordprocessingShape" mc:Ignorable="w14 w15 w16se w16cid w16 w16cex w16sdtdh wp14">
   <w:p>
     <w:pPr>
       <w:pStyle w:val="Footer"/>
@@ -355,8 +205,18 @@
 </w:ftr>
 </file>
 
+<file path=word/footer3.xml><?xml version="1.0" encoding="utf-8"?>
+<w:ftr xmlns:wpc="http://schemas.microsoft.com/office/word/2010/wordprocessingCanvas" xmlns:cx="http://schemas.microsoft.com/office/drawing/2014/chartex" xmlns:cx1="http://schemas.microsoft.com/office/drawing/2015/9/8/chartex" xmlns:cx2="http://schemas.microsoft.com/office/drawing/2015/10/21/chartex" xmlns:cx3="http://schemas.microsoft.com/office/drawing/2016/5/9/chartex" xmlns:cx4="http://schemas.microsoft.com/office/drawing/2016/5/10/chartex" xmlns:cx5="http://schemas.microsoft.com/office/drawing/2016/5/11/chartex" xmlns:cx6="http://schemas.microsoft.com/office/drawing/2016/5/12/chartex" xmlns:cx7="http://schemas.microsoft.com/office/drawing/2016/5/13/chartex" xmlns:cx8="http://schemas.microsoft.com/office/drawing/2016/5/14/chartex" xmlns:mc="http://schemas.openxmlformats.org/markup-compatibility/2006" xmlns:aink="http://schemas.microsoft.com/office/drawing/2016/ink" xmlns:am3d="http://schemas.microsoft.com/office/drawing/2017/model3d" xmlns:o="urn:schemas-microsoft-com:office:office" xmlns:oel="http://schemas.microsoft.com/office/2019/extlst" xmlns:r="http://schemas.openxmlformats.org/officeDocument/2006/relationships" xmlns:m="http://schemas.openxmlformats.org/officeDocument/2006/math" xmlns:v="urn:schemas-microsoft-com:vml" xmlns:wp14="http://schemas.microsoft.com/office/word/2010/wordprocessingDrawing" xmlns:wp="http://schemas.openxmlformats.org/drawingml/2006/wordprocessingDrawing" xmlns:w10="urn:schemas-microsoft-com:office:word" xmlns:w="http://schemas.openxmlformats.org/wordprocessingml/2006/main" xmlns:w14="http://schemas.microsoft.com/office/word/2010/wordml" xmlns:w15="http://schemas.microsoft.com/office/word/2012/wordml" xmlns:w16cex="http://schemas.microsoft.com/office/word/2018/wordml/cex" xmlns:w16cid="http://schemas.microsoft.com/office/word/2016/wordml/cid" xmlns:w16="http://schemas.microsoft.com/office/word/2018/wordml" xmlns:w16sdtdh="http://schemas.microsoft.com/office/word/2020/wordml/sdtdatahash" xmlns:w16se="http://schemas.microsoft.com/office/word/2015/wordml/symex" xmlns:wpg="http://schemas.microsoft.com/office/word/2010/wordprocessingGroup" xmlns:wpi="http://schemas.microsoft.com/office/word/2010/wordprocessingInk" xmlns:wne="http://schemas.microsoft.com/office/word/2006/wordml" xmlns:wps="http://schemas.microsoft.com/office/word/2010/wordprocessingShape" mc:Ignorable="w14 w15 w16se w16cid w16 w16cex w16sdtdh wp14">
+  <w:p>
+    <w:pPr>
+      <w:pStyle w:val="Footer"/>
+    </w:pPr>
+  </w:p>
+</w:ftr>
+</file>
+
 <file path=word/footnotes.xml><?xml version="1.0" encoding="utf-8"?>
-<w:footnotes xmlns:wpc="http://schemas.microsoft.com/office/word/2010/wordprocessingCanvas" xmlns:cx="http://schemas.microsoft.com/office/drawing/2014/chartex" xmlns:cx1="http://schemas.microsoft.com/office/drawing/2015/9/8/chartex" xmlns:cx2="http://schemas.microsoft.com/office/drawing/2015/10/21/chartex" xmlns:cx3="http://schemas.microsoft.com/office/drawing/2016/5/9/chartex" xmlns:cx4="http://schemas.microsoft.com/office/drawing/2016/5/10/chartex" xmlns:cx5="http://schemas.microsoft.com/office/drawing/2016/5/11/chartex" xmlns:cx6="http://schemas.microsoft.com/office/drawing/2016/5/12/chartex" xmlns:cx7="http://schemas.microsoft.com/office/drawing/2016/5/13/chartex" xmlns:cx8="http://schemas.microsoft.com/office/drawing/2016/5/14/chartex" xmlns:mc="http://schemas.openxmlformats.org/markup-compatibility/2006" xmlns:aink="http://schemas.microsoft.com/office/drawing/2016/ink" xmlns:am3d="http://schemas.microsoft.com/office/drawing/2017/model3d" xmlns:o="urn:schemas-microsoft-com:office:office" xmlns:r="http://schemas.openxmlformats.org/officeDocument/2006/relationships" xmlns:m="http://schemas.openxmlformats.org/officeDocument/2006/math" xmlns:v="urn:schemas-microsoft-com:vml" xmlns:wp14="http://schemas.microsoft.com/office/word/2010/wordprocessingDrawing" xmlns:wp="http://schemas.openxmlformats.org/drawingml/2006/wordprocessingDrawing" xmlns:w10="urn:schemas-microsoft-com:office:word" xmlns:w="http://schemas.openxmlformats.org/wordprocessingml/2006/main" xmlns:w14="http://schemas.microsoft.com/office/word/2010/wordml" xmlns:w15="http://schemas.microsoft.com/office/word/2012/wordml" xmlns:w16cex="http://schemas.microsoft.com/office/word/2018/wordml/cex" xmlns:w16cid="http://schemas.microsoft.com/office/word/2016/wordml/cid" xmlns:w16="http://schemas.microsoft.com/office/word/2018/wordml" xmlns:w16sdtdh="http://schemas.microsoft.com/office/word/2020/wordml/sdtdatahash" xmlns:w16se="http://schemas.microsoft.com/office/word/2015/wordml/symex" xmlns:wpg="http://schemas.microsoft.com/office/word/2010/wordprocessingGroup" xmlns:wpi="http://schemas.microsoft.com/office/word/2010/wordprocessingInk" xmlns:wne="http://schemas.microsoft.com/office/word/2006/wordml" xmlns:wps="http://schemas.microsoft.com/office/word/2010/wordprocessingShape" mc:Ignorable="w14 w15 w16se w16cid w16 w16cex w16sdtdh wp14">
+<w:footnotes xmlns:wpc="http://schemas.microsoft.com/office/word/2010/wordprocessingCanvas" xmlns:cx="http://schemas.microsoft.com/office/drawing/2014/chartex" xmlns:cx1="http://schemas.microsoft.com/office/drawing/2015/9/8/chartex" xmlns:cx2="http://schemas.microsoft.com/office/drawing/2015/10/21/chartex" xmlns:cx3="http://schemas.microsoft.com/office/drawing/2016/5/9/chartex" xmlns:cx4="http://schemas.microsoft.com/office/drawing/2016/5/10/chartex" xmlns:cx5="http://schemas.microsoft.com/office/drawing/2016/5/11/chartex" xmlns:cx6="http://schemas.microsoft.com/office/drawing/2016/5/12/chartex" xmlns:cx7="http://schemas.microsoft.com/office/drawing/2016/5/13/chartex" xmlns:cx8="http://schemas.microsoft.com/office/drawing/2016/5/14/chartex" xmlns:mc="http://schemas.openxmlformats.org/markup-compatibility/2006" xmlns:aink="http://schemas.microsoft.com/office/drawing/2016/ink" xmlns:am3d="http://schemas.microsoft.com/office/drawing/2017/model3d" xmlns:o="urn:schemas-microsoft-com:office:office" xmlns:oel="http://schemas.microsoft.com/office/2019/extlst" xmlns:r="http://schemas.openxmlformats.org/officeDocument/2006/relationships" xmlns:m="http://schemas.openxmlformats.org/officeDocument/2006/math" xmlns:v="urn:schemas-microsoft-com:vml" xmlns:wp14="http://schemas.microsoft.com/office/word/2010/wordprocessingDrawing" xmlns:wp="http://schemas.openxmlformats.org/drawingml/2006/wordprocessingDrawing" xmlns:w10="urn:schemas-microsoft-com:office:word" xmlns:w="http://schemas.openxmlformats.org/wordprocessingml/2006/main" xmlns:w14="http://schemas.microsoft.com/office/word/2010/wordml" xmlns:w15="http://schemas.microsoft.com/office/word/2012/wordml" xmlns:w16cex="http://schemas.microsoft.com/office/word/2018/wordml/cex" xmlns:w16cid="http://schemas.microsoft.com/office/word/2016/wordml/cid" xmlns:w16="http://schemas.microsoft.com/office/word/2018/wordml" xmlns:w16sdtdh="http://schemas.microsoft.com/office/word/2020/wordml/sdtdatahash" xmlns:w16se="http://schemas.microsoft.com/office/word/2015/wordml/symex" xmlns:wpg="http://schemas.microsoft.com/office/word/2010/wordprocessingGroup" xmlns:wpi="http://schemas.microsoft.com/office/word/2010/wordprocessingInk" xmlns:wne="http://schemas.microsoft.com/office/word/2006/wordml" xmlns:wps="http://schemas.microsoft.com/office/word/2010/wordprocessingShape" mc:Ignorable="w14 w15 w16se w16cid w16 w16cex w16sdtdh wp14">
   <w:footnote w:type="separator" w:id="-1">
     <w:p>
       <w:pPr>
@@ -381,371 +241,37 @@
 </file>
 
 <file path=word/header1.xml><?xml version="1.0" encoding="utf-8"?>
-<w:hdr xmlns:wpc="http://schemas.microsoft.com/office/word/2010/wordprocessingCanvas" xmlns:cx="http://schemas.microsoft.com/office/drawing/2014/chartex" xmlns:cx1="http://schemas.microsoft.com/office/drawing/2015/9/8/chartex" xmlns:cx2="http://schemas.microsoft.com/office/drawing/2015/10/21/chartex" xmlns:cx3="http://schemas.microsoft.com/office/drawing/2016/5/9/chartex" xmlns:cx4="http://schemas.microsoft.com/office/drawing/2016/5/10/chartex" xmlns:cx5="http://schemas.microsoft.com/office/drawing/2016/5/11/chartex" xmlns:cx6="http://schemas.microsoft.com/office/drawing/2016/5/12/chartex" xmlns:cx7="http://schemas.microsoft.com/office/drawing/2016/5/13/chartex" xmlns:cx8="http://schemas.microsoft.com/office/drawing/2016/5/14/chartex" xmlns:mc="http://schemas.openxmlformats.org/markup-compatibility/2006" xmlns:aink="http://schemas.microsoft.com/office/drawing/2016/ink" xmlns:am3d="http://schemas.microsoft.com/office/drawing/2017/model3d" xmlns:o="urn:schemas-microsoft-com:office:office" xmlns:r="http://schemas.openxmlformats.org/officeDocument/2006/relationships" xmlns:m="http://schemas.openxmlformats.org/officeDocument/2006/math" xmlns:v="urn:schemas-microsoft-com:vml" xmlns:wp14="http://schemas.microsoft.com/office/word/2010/wordprocessingDrawing" xmlns:wp="http://schemas.openxmlformats.org/drawingml/2006/wordprocessingDrawing" xmlns:w10="urn:schemas-microsoft-com:office:word" xmlns:w="http://schemas.openxmlformats.org/wordprocessingml/2006/main" xmlns:w14="http://schemas.microsoft.com/office/word/2010/wordml" xmlns:w15="http://schemas.microsoft.com/office/word/2012/wordml" xmlns:w16cex="http://schemas.microsoft.com/office/word/2018/wordml/cex" xmlns:w16cid="http://schemas.microsoft.com/office/word/2016/wordml/cid" xmlns:w16="http://schemas.microsoft.com/office/word/2018/wordml" xmlns:w16sdtdh="http://schemas.microsoft.com/office/word/2020/wordml/sdtdatahash" xmlns:w16se="http://schemas.microsoft.com/office/word/2015/wordml/symex" xmlns:wpg="http://schemas.microsoft.com/office/word/2010/wordprocessingGroup" xmlns:wpi="http://schemas.microsoft.com/office/word/2010/wordprocessingInk" xmlns:wne="http://schemas.microsoft.com/office/word/2006/wordml" xmlns:wps="http://schemas.microsoft.com/office/word/2010/wordprocessingShape" mc:Ignorable="w14 w15 w16se w16cid w16 w16cex w16sdtdh wp14">
+<w:hdr xmlns:wpc="http://schemas.microsoft.com/office/word/2010/wordprocessingCanvas" xmlns:cx="http://schemas.microsoft.com/office/drawing/2014/chartex" xmlns:cx1="http://schemas.microsoft.com/office/drawing/2015/9/8/chartex" xmlns:cx2="http://schemas.microsoft.com/office/drawing/2015/10/21/chartex" xmlns:cx3="http://schemas.microsoft.com/office/drawing/2016/5/9/chartex" xmlns:cx4="http://schemas.microsoft.com/office/drawing/2016/5/10/chartex" xmlns:cx5="http://schemas.microsoft.com/office/drawing/2016/5/11/chartex" xmlns:cx6="http://schemas.microsoft.com/office/drawing/2016/5/12/chartex" xmlns:cx7="http://schemas.microsoft.com/office/drawing/2016/5/13/chartex" xmlns:cx8="http://schemas.microsoft.com/office/drawing/2016/5/14/chartex" xmlns:mc="http://schemas.openxmlformats.org/markup-compatibility/2006" xmlns:aink="http://schemas.microsoft.com/office/drawing/2016/ink" xmlns:am3d="http://schemas.microsoft.com/office/drawing/2017/model3d" xmlns:o="urn:schemas-microsoft-com:office:office" xmlns:oel="http://schemas.microsoft.com/office/2019/extlst" xmlns:r="http://schemas.openxmlformats.org/officeDocument/2006/relationships" xmlns:m="http://schemas.openxmlformats.org/officeDocument/2006/math" xmlns:v="urn:schemas-microsoft-com:vml" xmlns:wp14="http://schemas.microsoft.com/office/word/2010/wordprocessingDrawing" xmlns:wp="http://schemas.openxmlformats.org/drawingml/2006/wordprocessingDrawing" xmlns:w10="urn:schemas-microsoft-com:office:word" xmlns:w="http://schemas.openxmlformats.org/wordprocessingml/2006/main" xmlns:w14="http://schemas.microsoft.com/office/word/2010/wordml" xmlns:w15="http://schemas.microsoft.com/office/word/2012/wordml" xmlns:w16cex="http://schemas.microsoft.com/office/word/2018/wordml/cex" xmlns:w16cid="http://schemas.microsoft.com/office/word/2016/wordml/cid" xmlns:w16="http://schemas.microsoft.com/office/word/2018/wordml" xmlns:w16sdtdh="http://schemas.microsoft.com/office/word/2020/wordml/sdtdatahash" xmlns:w16se="http://schemas.microsoft.com/office/word/2015/wordml/symex" xmlns:wpg="http://schemas.microsoft.com/office/word/2010/wordprocessingGroup" xmlns:wpi="http://schemas.microsoft.com/office/word/2010/wordprocessingInk" xmlns:wne="http://schemas.microsoft.com/office/word/2006/wordml" xmlns:wps="http://schemas.microsoft.com/office/word/2010/wordprocessingShape" mc:Ignorable="w14 w15 w16se w16cid w16 w16cex w16sdtdh wp14">
   <w:p>
     <w:pPr>
-      <w:spacing w:after="0" w:line="240" w:lineRule="auto"/>
-      <w:ind w:left="4320"/>
-      <w:jc w:val="right"/>
-      <w:rPr>
-        <w:sz w:val="18"/>
-        <w:szCs w:val="18"/>
-      </w:rPr>
+      <w:pStyle w:val="Header"/>
     </w:pPr>
-    <w:r>
-      <w:rPr>
-        <w:b/>
-        <w:noProof/>
-      </w:rPr>
-      <w:drawing>
-        <wp:anchor distT="0" distB="0" distL="114300" distR="114300" simplePos="0" relativeHeight="251659264" behindDoc="1" locked="0" layoutInCell="1" allowOverlap="1" wp14:anchorId="7954A65B" wp14:editId="3F7EF9BA">
-          <wp:simplePos x="0" y="0"/>
-          <wp:positionH relativeFrom="column">
-            <wp:posOffset>-33655</wp:posOffset>
-          </wp:positionH>
-          <wp:positionV relativeFrom="paragraph">
-            <wp:posOffset>-320068</wp:posOffset>
-          </wp:positionV>
-          <wp:extent cx="669290" cy="669290"/>
-          <wp:effectExtent l="0" t="0" r="0" b="0"/>
-          <wp:wrapThrough wrapText="bothSides">
-            <wp:wrapPolygon edited="0">
-              <wp:start x="0" y="0"/>
-              <wp:lineTo x="0" y="20903"/>
-              <wp:lineTo x="20903" y="20903"/>
-              <wp:lineTo x="20903" y="0"/>
-              <wp:lineTo x="0" y="0"/>
-            </wp:wrapPolygon>
-          </wp:wrapThrough>
-          <wp:docPr id="7" name="Picture 7" descr="C:\Users\Ilyas Yasin\Desktop\pfsa-small-logo.jpg"/>
-          <wp:cNvGraphicFramePr>
-            <a:graphicFrameLocks xmlns:a="http://schemas.openxmlformats.org/drawingml/2006/main" noChangeAspect="1"/>
-          </wp:cNvGraphicFramePr>
-          <a:graphic xmlns:a="http://schemas.openxmlformats.org/drawingml/2006/main">
-            <a:graphicData uri="http://schemas.openxmlformats.org/drawingml/2006/picture">
-              <pic:pic xmlns:pic="http://schemas.openxmlformats.org/drawingml/2006/picture">
-                <pic:nvPicPr>
-                  <pic:cNvPr id="0" name="Picture 1" descr="C:\Users\Ilyas Yasin\Desktop\pfsa-small-logo.jpg"/>
-                  <pic:cNvPicPr>
-                    <a:picLocks noChangeAspect="1" noChangeArrowheads="1"/>
-                  </pic:cNvPicPr>
-                </pic:nvPicPr>
-                <pic:blipFill>
-                  <a:blip r:embed="rId1">
-                    <a:extLst>
-                      <a:ext uri="{28A0092B-C50C-407E-A947-70E740481C1C}">
-                        <a14:useLocalDpi xmlns:a14="http://schemas.microsoft.com/office/drawing/2010/main" val="0"/>
-                      </a:ext>
-                    </a:extLst>
-                  </a:blip>
-                  <a:srcRect/>
-                  <a:stretch>
-                    <a:fillRect/>
-                  </a:stretch>
-                </pic:blipFill>
-                <pic:spPr bwMode="auto">
-                  <a:xfrm>
-                    <a:off x="0" y="0"/>
-                    <a:ext cx="669290" cy="669290"/>
-                  </a:xfrm>
-                  <a:prstGeom prst="rect">
-                    <a:avLst/>
-                  </a:prstGeom>
-                  <a:noFill/>
-                  <a:ln>
-                    <a:noFill/>
-                  </a:ln>
-                </pic:spPr>
-              </pic:pic>
-            </a:graphicData>
-          </a:graphic>
-          <wp14:sizeRelH relativeFrom="page">
-            <wp14:pctWidth>0</wp14:pctWidth>
-          </wp14:sizeRelH>
-          <wp14:sizeRelV relativeFrom="page">
-            <wp14:pctHeight>0</wp14:pctHeight>
-          </wp14:sizeRelV>
-        </wp:anchor>
-      </w:drawing>
-    </w:r>
-    <w:r>
-      <w:rPr>
-        <w:sz w:val="18"/>
-        <w:szCs w:val="18"/>
-      </w:rPr>
-      <w:t>HOME DEPARTMENT, GOVT. OF THE PUNJAB</w:t>
-    </w:r>
   </w:p>
+</w:hdr>
+</file>
+
+<file path=word/header2.xml><?xml version="1.0" encoding="utf-8"?>
+<w:hdr xmlns:wpc="http://schemas.microsoft.com/office/word/2010/wordprocessingCanvas" xmlns:cx="http://schemas.microsoft.com/office/drawing/2014/chartex" xmlns:cx1="http://schemas.microsoft.com/office/drawing/2015/9/8/chartex" xmlns:cx2="http://schemas.microsoft.com/office/drawing/2015/10/21/chartex" xmlns:cx3="http://schemas.microsoft.com/office/drawing/2016/5/9/chartex" xmlns:cx4="http://schemas.microsoft.com/office/drawing/2016/5/10/chartex" xmlns:cx5="http://schemas.microsoft.com/office/drawing/2016/5/11/chartex" xmlns:cx6="http://schemas.microsoft.com/office/drawing/2016/5/12/chartex" xmlns:cx7="http://schemas.microsoft.com/office/drawing/2016/5/13/chartex" xmlns:cx8="http://schemas.microsoft.com/office/drawing/2016/5/14/chartex" xmlns:mc="http://schemas.openxmlformats.org/markup-compatibility/2006" xmlns:aink="http://schemas.microsoft.com/office/drawing/2016/ink" xmlns:am3d="http://schemas.microsoft.com/office/drawing/2017/model3d" xmlns:o="urn:schemas-microsoft-com:office:office" xmlns:oel="http://schemas.microsoft.com/office/2019/extlst" xmlns:r="http://schemas.openxmlformats.org/officeDocument/2006/relationships" xmlns:m="http://schemas.openxmlformats.org/officeDocument/2006/math" xmlns:v="urn:schemas-microsoft-com:vml" xmlns:wp14="http://schemas.microsoft.com/office/word/2010/wordprocessingDrawing" xmlns:wp="http://schemas.openxmlformats.org/drawingml/2006/wordprocessingDrawing" xmlns:w10="urn:schemas-microsoft-com:office:word" xmlns:w="http://schemas.openxmlformats.org/wordprocessingml/2006/main" xmlns:w14="http://schemas.microsoft.com/office/word/2010/wordml" xmlns:w15="http://schemas.microsoft.com/office/word/2012/wordml" xmlns:w16cex="http://schemas.microsoft.com/office/word/2018/wordml/cex" xmlns:w16cid="http://schemas.microsoft.com/office/word/2016/wordml/cid" xmlns:w16="http://schemas.microsoft.com/office/word/2018/wordml" xmlns:w16sdtdh="http://schemas.microsoft.com/office/word/2020/wordml/sdtdatahash" xmlns:w16se="http://schemas.microsoft.com/office/word/2015/wordml/symex" xmlns:wpg="http://schemas.microsoft.com/office/word/2010/wordprocessingGroup" xmlns:wpi="http://schemas.microsoft.com/office/word/2010/wordprocessingInk" xmlns:wne="http://schemas.microsoft.com/office/word/2006/wordml" xmlns:wps="http://schemas.microsoft.com/office/word/2010/wordprocessingShape" mc:Ignorable="w14 w15 w16se w16cid w16 w16cex w16sdtdh wp14">
   <w:p>
     <w:pPr>
-      <w:spacing w:after="0" w:line="240" w:lineRule="auto"/>
-      <w:ind w:left="4320" w:firstLine="720"/>
-      <w:jc w:val="right"/>
-      <w:rPr>
-        <w:sz w:val="18"/>
-        <w:szCs w:val="18"/>
-      </w:rPr>
+      <w:pStyle w:val="Header"/>
     </w:pPr>
-    <w:r>
-      <w:rPr>
-        <w:sz w:val="18"/>
-        <w:szCs w:val="18"/>
-      </w:rPr>
-      <w:t xml:space="preserve">           THOKAR NIAZ BAIGH LAHORE. </w:t>
-    </w:r>
   </w:p>
+</w:hdr>
+</file>
+
+<file path=word/header3.xml><?xml version="1.0" encoding="utf-8"?>
+<w:hdr xmlns:wpc="http://schemas.microsoft.com/office/word/2010/wordprocessingCanvas" xmlns:cx="http://schemas.microsoft.com/office/drawing/2014/chartex" xmlns:cx1="http://schemas.microsoft.com/office/drawing/2015/9/8/chartex" xmlns:cx2="http://schemas.microsoft.com/office/drawing/2015/10/21/chartex" xmlns:cx3="http://schemas.microsoft.com/office/drawing/2016/5/9/chartex" xmlns:cx4="http://schemas.microsoft.com/office/drawing/2016/5/10/chartex" xmlns:cx5="http://schemas.microsoft.com/office/drawing/2016/5/11/chartex" xmlns:cx6="http://schemas.microsoft.com/office/drawing/2016/5/12/chartex" xmlns:cx7="http://schemas.microsoft.com/office/drawing/2016/5/13/chartex" xmlns:cx8="http://schemas.microsoft.com/office/drawing/2016/5/14/chartex" xmlns:mc="http://schemas.openxmlformats.org/markup-compatibility/2006" xmlns:aink="http://schemas.microsoft.com/office/drawing/2016/ink" xmlns:am3d="http://schemas.microsoft.com/office/drawing/2017/model3d" xmlns:o="urn:schemas-microsoft-com:office:office" xmlns:oel="http://schemas.microsoft.com/office/2019/extlst" xmlns:r="http://schemas.openxmlformats.org/officeDocument/2006/relationships" xmlns:m="http://schemas.openxmlformats.org/officeDocument/2006/math" xmlns:v="urn:schemas-microsoft-com:vml" xmlns:wp14="http://schemas.microsoft.com/office/word/2010/wordprocessingDrawing" xmlns:wp="http://schemas.openxmlformats.org/drawingml/2006/wordprocessingDrawing" xmlns:w10="urn:schemas-microsoft-com:office:word" xmlns:w="http://schemas.openxmlformats.org/wordprocessingml/2006/main" xmlns:w14="http://schemas.microsoft.com/office/word/2010/wordml" xmlns:w15="http://schemas.microsoft.com/office/word/2012/wordml" xmlns:w16cex="http://schemas.microsoft.com/office/word/2018/wordml/cex" xmlns:w16cid="http://schemas.microsoft.com/office/word/2016/wordml/cid" xmlns:w16="http://schemas.microsoft.com/office/word/2018/wordml" xmlns:w16sdtdh="http://schemas.microsoft.com/office/word/2020/wordml/sdtdatahash" xmlns:w16se="http://schemas.microsoft.com/office/word/2015/wordml/symex" xmlns:wpg="http://schemas.microsoft.com/office/word/2010/wordprocessingGroup" xmlns:wpi="http://schemas.microsoft.com/office/word/2010/wordprocessingInk" xmlns:wne="http://schemas.microsoft.com/office/word/2006/wordml" xmlns:wps="http://schemas.microsoft.com/office/word/2010/wordprocessingShape" mc:Ignorable="w14 w15 w16se w16cid w16 w16cex w16sdtdh wp14">
   <w:p>
     <w:pPr>
-      <w:spacing w:after="0" w:line="240" w:lineRule="auto"/>
-      <w:ind w:left="4320" w:firstLine="720"/>
-      <w:jc w:val="right"/>
-      <w:rPr>
-        <w:sz w:val="18"/>
-        <w:szCs w:val="18"/>
-      </w:rPr>
-    </w:pPr>
-    <w:r>
-      <w:rPr>
-        <w:sz w:val="18"/>
-        <w:szCs w:val="18"/>
-      </w:rPr>
-      <w:t>Tel: +92 42 7840007 Fax: +92 42 9923276</w:t>
-    </w:r>
-  </w:p>
-  <w:p>
-    <w:pPr>
-      <w:spacing w:after="0" w:line="240" w:lineRule="auto"/>
-      <w:rPr>
-        <w:rFonts w:ascii="Times New Roman" w:hAnsi="Times New Roman" w:cs="Times New Roman"/>
-        <w:b/>
-        <w:sz w:val="16"/>
-        <w:szCs w:val="16"/>
-        <w:u w:val="single"/>
-      </w:rPr>
-    </w:pPr>
-  </w:p>
-  <w:tbl>
-    <w:tblPr>
-      <w:tblW w:w="13680" w:type="dxa"/>
-      <w:tblInd w:w="-5" w:type="dxa"/>
-      <w:tblBorders>
-        <w:top w:val="single" w:sz="4" w:space="0" w:color="000000"/>
-        <w:left w:val="single" w:sz="4" w:space="0" w:color="000000"/>
-        <w:bottom w:val="single" w:sz="4" w:space="0" w:color="000000"/>
-        <w:right w:val="single" w:sz="4" w:space="0" w:color="000000"/>
-        <w:insideH w:val="single" w:sz="4" w:space="0" w:color="000000"/>
-        <w:insideV w:val="single" w:sz="4" w:space="0" w:color="000000"/>
-      </w:tblBorders>
-      <w:tblLayout w:type="fixed"/>
-      <w:tblCellMar>
-        <w:left w:w="0" w:type="dxa"/>
-        <w:right w:w="0" w:type="dxa"/>
-      </w:tblCellMar>
-      <w:tblLook w:val="01E0" w:firstRow="1" w:lastRow="1" w:firstColumn="1" w:lastColumn="1" w:noHBand="0" w:noVBand="0"/>
-    </w:tblPr>
-    <w:tblGrid>
-      <w:gridCol w:w="2050"/>
-      <w:gridCol w:w="3421"/>
-      <w:gridCol w:w="1620"/>
-      <w:gridCol w:w="1529"/>
-      <w:gridCol w:w="1620"/>
-      <w:gridCol w:w="3440"/>
-    </w:tblGrid>
-    <w:tr>
-      <w:trPr>
-        <w:trHeight w:val="228"/>
-      </w:trPr>
-      <w:tc>
-        <w:tcPr>
-          <w:tcW w:w="2050" w:type="dxa"/>
-        </w:tcPr>
-        <w:p>
-          <w:pPr>
-            <w:pStyle w:val="TableParagraph"/>
-            <w:ind w:left="143"/>
-            <w:rPr>
-              <w:rFonts w:asciiTheme="majorBidi" w:hAnsiTheme="majorBidi" w:cstheme="majorBidi"/>
-              <w:b/>
-              <w:sz w:val="18"/>
-              <w:szCs w:val="18"/>
-            </w:rPr>
-          </w:pPr>
-          <w:r>
-            <w:rPr>
-              <w:rFonts w:asciiTheme="majorBidi" w:hAnsiTheme="majorBidi" w:cstheme="majorBidi"/>
-              <w:b/>
-              <w:sz w:val="18"/>
-              <w:szCs w:val="18"/>
-            </w:rPr>
-            <w:t>FPM/WS/</w:t>
-          </w:r>
-          <w:r>
-            <w:rPr>
-              <w:rFonts w:asciiTheme="majorBidi" w:hAnsiTheme="majorBidi" w:cstheme="majorBidi"/>
-              <w:b/>
-              <w:sz w:val="18"/>
-              <w:szCs w:val="18"/>
-            </w:rPr>
-            <w:t>L4/022</w:t>
-          </w:r>
-        </w:p>
-      </w:tc>
-      <w:tc>
-        <w:tcPr>
-          <w:tcW w:w="3421" w:type="dxa"/>
-        </w:tcPr>
-        <w:p>
-          <w:pPr>
-            <w:pStyle w:val="TableParagraph"/>
-            <w:ind w:left="237"/>
-            <w:rPr>
-              <w:rFonts w:asciiTheme="majorBidi" w:hAnsiTheme="majorBidi" w:cstheme="majorBidi"/>
-              <w:b/>
-              <w:sz w:val="18"/>
-              <w:szCs w:val="18"/>
-            </w:rPr>
-          </w:pPr>
-          <w:r>
-            <w:rPr>
-              <w:rFonts w:asciiTheme="majorBidi" w:hAnsiTheme="majorBidi" w:cstheme="majorBidi"/>
-              <w:b/>
-              <w:sz w:val="18"/>
-              <w:szCs w:val="18"/>
-            </w:rPr>
-            <w:t>CPR EVIDENCE RETURN FORM</w:t>
-          </w:r>
-        </w:p>
-      </w:tc>
-      <w:tc>
-        <w:tcPr>
-          <w:tcW w:w="1620" w:type="dxa"/>
-        </w:tcPr>
-        <w:p>
-          <w:pPr>
-            <w:pStyle w:val="TableParagraph"/>
-            <w:ind w:left="203"/>
-            <w:rPr>
-              <w:rFonts w:asciiTheme="majorBidi" w:hAnsiTheme="majorBidi" w:cstheme="majorBidi"/>
-              <w:b/>
-              <w:sz w:val="18"/>
-              <w:szCs w:val="18"/>
-            </w:rPr>
-          </w:pPr>
-          <w:r>
-            <w:rPr>
-              <w:rFonts w:asciiTheme="majorBidi" w:hAnsiTheme="majorBidi" w:cstheme="majorBidi"/>
-              <w:b/>
-              <w:sz w:val="18"/>
-              <w:szCs w:val="18"/>
-            </w:rPr>
-            <w:t>Date of Issue</w:t>
-          </w:r>
-        </w:p>
-      </w:tc>
-      <w:tc>
-        <w:tcPr>
-          <w:tcW w:w="1529" w:type="dxa"/>
-        </w:tcPr>
-        <w:p>
-          <w:pPr>
-            <w:pStyle w:val="TableParagraph"/>
-            <w:ind w:left="165"/>
-            <w:rPr>
-              <w:rFonts w:asciiTheme="majorBidi" w:hAnsiTheme="majorBidi" w:cstheme="majorBidi"/>
-              <w:sz w:val="18"/>
-              <w:szCs w:val="18"/>
-            </w:rPr>
-          </w:pPr>
-          <w:r>
-            <w:rPr>
-              <w:rFonts w:asciiTheme="majorBidi" w:hAnsiTheme="majorBidi" w:cstheme="majorBidi"/>
-              <w:sz w:val="18"/>
-              <w:szCs w:val="18"/>
-            </w:rPr>
-            <w:t>20-10-2020</w:t>
-          </w:r>
-        </w:p>
-      </w:tc>
-      <w:tc>
-        <w:tcPr>
-          <w:tcW w:w="1620" w:type="dxa"/>
-        </w:tcPr>
-        <w:p>
-          <w:pPr>
-            <w:pStyle w:val="TableParagraph"/>
-            <w:ind w:left="215"/>
-            <w:rPr>
-              <w:rFonts w:asciiTheme="majorBidi" w:hAnsiTheme="majorBidi" w:cstheme="majorBidi"/>
-              <w:b/>
-              <w:sz w:val="18"/>
-              <w:szCs w:val="18"/>
-            </w:rPr>
-          </w:pPr>
-          <w:r>
-            <w:rPr>
-              <w:rFonts w:asciiTheme="majorBidi" w:hAnsiTheme="majorBidi" w:cstheme="majorBidi"/>
-              <w:b/>
-              <w:sz w:val="18"/>
-              <w:szCs w:val="18"/>
-            </w:rPr>
-            <w:t>Revision No.</w:t>
-          </w:r>
-        </w:p>
-      </w:tc>
-      <w:tc>
-        <w:tcPr>
-          <w:tcW w:w="3440" w:type="dxa"/>
-        </w:tcPr>
-        <w:p>
-          <w:pPr>
-            <w:pStyle w:val="TableParagraph"/>
-            <w:ind w:left="323" w:right="318"/>
-            <w:jc w:val="center"/>
-            <w:rPr>
-              <w:rFonts w:asciiTheme="majorBidi" w:hAnsiTheme="majorBidi" w:cstheme="majorBidi"/>
-              <w:sz w:val="18"/>
-              <w:szCs w:val="18"/>
-            </w:rPr>
-          </w:pPr>
-          <w:r>
-            <w:rPr>
-              <w:rFonts w:asciiTheme="majorBidi" w:hAnsiTheme="majorBidi" w:cstheme="majorBidi"/>
-              <w:sz w:val="18"/>
-              <w:szCs w:val="18"/>
-            </w:rPr>
-            <w:t>1.0</w:t>
-          </w:r>
-        </w:p>
-      </w:tc>
-    </w:tr>
-  </w:tbl>
-  <w:p>
-    <w:pPr>
-      <w:spacing w:after="0" w:line="240" w:lineRule="auto"/>
-      <w:rPr>
-        <w:rFonts w:ascii="Times New Roman" w:hAnsi="Times New Roman" w:cs="Times New Roman"/>
-        <w:b/>
-        <w:sz w:val="16"/>
-        <w:szCs w:val="16"/>
-        <w:u w:val="single"/>
-      </w:rPr>
-    </w:pPr>
-  </w:p>
-  <w:p>
-    <w:pPr>
-      <w:spacing w:after="0" w:line="240" w:lineRule="auto"/>
-      <w:jc w:val="center"/>
-      <w:rPr>
-        <w:sz w:val="18"/>
-        <w:szCs w:val="18"/>
-      </w:rPr>
+      <w:pStyle w:val="Header"/>
     </w:pPr>
   </w:p>
 </w:hdr>
 </file>
 
 <file path=word/numbering.xml><?xml version="1.0" encoding="utf-8"?>
-<w:numbering xmlns:wpc="http://schemas.microsoft.com/office/word/2010/wordprocessingCanvas" xmlns:cx="http://schemas.microsoft.com/office/drawing/2014/chartex" xmlns:cx1="http://schemas.microsoft.com/office/drawing/2015/9/8/chartex" xmlns:cx2="http://schemas.microsoft.com/office/drawing/2015/10/21/chartex" xmlns:cx3="http://schemas.microsoft.com/office/drawing/2016/5/9/chartex" xmlns:cx4="http://schemas.microsoft.com/office/drawing/2016/5/10/chartex" xmlns:cx5="http://schemas.microsoft.com/office/drawing/2016/5/11/chartex" xmlns:cx6="http://schemas.microsoft.com/office/drawing/2016/5/12/chartex" xmlns:cx7="http://schemas.microsoft.com/office/drawing/2016/5/13/chartex" xmlns:cx8="http://schemas.microsoft.com/office/drawing/2016/5/14/chartex" xmlns:mc="http://schemas.openxmlformats.org/markup-compatibility/2006" xmlns:aink="http://schemas.microsoft.com/office/drawing/2016/ink" xmlns:am3d="http://schemas.microsoft.com/office/drawing/2017/model3d" xmlns:o="urn:schemas-microsoft-com:office:office" xmlns:r="http://schemas.openxmlformats.org/officeDocument/2006/relationships" xmlns:m="http://schemas.openxmlformats.org/officeDocument/2006/math" xmlns:v="urn:schemas-microsoft-com:vml" xmlns:wp14="http://schemas.microsoft.com/office/word/2010/wordprocessingDrawing" xmlns:wp="http://schemas.openxmlformats.org/drawingml/2006/wordprocessingDrawing" xmlns:w10="urn:schemas-microsoft-com:office:word" xmlns:w="http://schemas.openxmlformats.org/wordprocessingml/2006/main" xmlns:w14="http://schemas.microsoft.com/office/word/2010/wordml" xmlns:w15="http://schemas.microsoft.com/office/word/2012/wordml" xmlns:w16cex="http://schemas.microsoft.com/office/word/2018/wordml/cex" xmlns:w16cid="http://schemas.microsoft.com/office/word/2016/wordml/cid" xmlns:w16="http://schemas.microsoft.com/office/word/2018/wordml" xmlns:w16sdtdh="http://schemas.microsoft.com/office/word/2020/wordml/sdtdatahash" xmlns:w16se="http://schemas.microsoft.com/office/word/2015/wordml/symex" xmlns:wpg="http://schemas.microsoft.com/office/word/2010/wordprocessingGroup" xmlns:wpi="http://schemas.microsoft.com/office/word/2010/wordprocessingInk" xmlns:wne="http://schemas.microsoft.com/office/word/2006/wordml" xmlns:wps="http://schemas.microsoft.com/office/word/2010/wordprocessingShape" mc:Ignorable="w14 w15 w16se w16cid w16 w16cex w16sdtdh wp14">
+<w:numbering xmlns:wpc="http://schemas.microsoft.com/office/word/2010/wordprocessingCanvas" xmlns:cx="http://schemas.microsoft.com/office/drawing/2014/chartex" xmlns:cx1="http://schemas.microsoft.com/office/drawing/2015/9/8/chartex" xmlns:cx2="http://schemas.microsoft.com/office/drawing/2015/10/21/chartex" xmlns:cx3="http://schemas.microsoft.com/office/drawing/2016/5/9/chartex" xmlns:cx4="http://schemas.microsoft.com/office/drawing/2016/5/10/chartex" xmlns:cx5="http://schemas.microsoft.com/office/drawing/2016/5/11/chartex" xmlns:cx6="http://schemas.microsoft.com/office/drawing/2016/5/12/chartex" xmlns:cx7="http://schemas.microsoft.com/office/drawing/2016/5/13/chartex" xmlns:cx8="http://schemas.microsoft.com/office/drawing/2016/5/14/chartex" xmlns:mc="http://schemas.openxmlformats.org/markup-compatibility/2006" xmlns:aink="http://schemas.microsoft.com/office/drawing/2016/ink" xmlns:am3d="http://schemas.microsoft.com/office/drawing/2017/model3d" xmlns:o="urn:schemas-microsoft-com:office:office" xmlns:oel="http://schemas.microsoft.com/office/2019/extlst" xmlns:r="http://schemas.openxmlformats.org/officeDocument/2006/relationships" xmlns:m="http://schemas.openxmlformats.org/officeDocument/2006/math" xmlns:v="urn:schemas-microsoft-com:vml" xmlns:wp14="http://schemas.microsoft.com/office/word/2010/wordprocessingDrawing" xmlns:wp="http://schemas.openxmlformats.org/drawingml/2006/wordprocessingDrawing" xmlns:w10="urn:schemas-microsoft-com:office:word" xmlns:w="http://schemas.openxmlformats.org/wordprocessingml/2006/main" xmlns:w14="http://schemas.microsoft.com/office/word/2010/wordml" xmlns:w15="http://schemas.microsoft.com/office/word/2012/wordml" xmlns:w16cex="http://schemas.microsoft.com/office/word/2018/wordml/cex" xmlns:w16cid="http://schemas.microsoft.com/office/word/2016/wordml/cid" xmlns:w16="http://schemas.microsoft.com/office/word/2018/wordml" xmlns:w16sdtdh="http://schemas.microsoft.com/office/word/2020/wordml/sdtdatahash" xmlns:w16se="http://schemas.microsoft.com/office/word/2015/wordml/symex" xmlns:wpg="http://schemas.microsoft.com/office/word/2010/wordprocessingGroup" xmlns:wpi="http://schemas.microsoft.com/office/word/2010/wordprocessingInk" xmlns:wne="http://schemas.microsoft.com/office/word/2006/wordml" xmlns:wps="http://schemas.microsoft.com/office/word/2010/wordprocessingShape" mc:Ignorable="w14 w15 w16se w16cid w16 w16cex w16sdtdh wp14">
   <w:abstractNum w:abstractNumId="0" w15:restartNumberingAfterBreak="0">
     <w:nsid w:val="00D223E0"/>
     <w:multiLevelType w:val="hybridMultilevel"/>
@@ -5158,142 +4684,142 @@
       </w:rPr>
     </w:lvl>
   </w:abstractNum>
-  <w:num w:numId="1">
+  <w:num w:numId="1" w16cid:durableId="1547257013">
     <w:abstractNumId w:val="28"/>
   </w:num>
-  <w:num w:numId="2">
+  <w:num w:numId="2" w16cid:durableId="21444315">
     <w:abstractNumId w:val="13"/>
   </w:num>
-  <w:num w:numId="3">
+  <w:num w:numId="3" w16cid:durableId="1670670096">
     <w:abstractNumId w:val="27"/>
   </w:num>
-  <w:num w:numId="4">
+  <w:num w:numId="4" w16cid:durableId="1711145882">
     <w:abstractNumId w:val="12"/>
   </w:num>
-  <w:num w:numId="5">
+  <w:num w:numId="5" w16cid:durableId="1673603116">
     <w:abstractNumId w:val="11"/>
   </w:num>
-  <w:num w:numId="6">
+  <w:num w:numId="6" w16cid:durableId="103156419">
     <w:abstractNumId w:val="44"/>
   </w:num>
-  <w:num w:numId="7">
+  <w:num w:numId="7" w16cid:durableId="749229304">
     <w:abstractNumId w:val="4"/>
   </w:num>
-  <w:num w:numId="8">
+  <w:num w:numId="8" w16cid:durableId="1145246244">
     <w:abstractNumId w:val="3"/>
   </w:num>
-  <w:num w:numId="9">
+  <w:num w:numId="9" w16cid:durableId="870726542">
     <w:abstractNumId w:val="22"/>
   </w:num>
-  <w:num w:numId="10">
+  <w:num w:numId="10" w16cid:durableId="1210219779">
     <w:abstractNumId w:val="32"/>
   </w:num>
-  <w:num w:numId="11">
+  <w:num w:numId="11" w16cid:durableId="1911647050">
     <w:abstractNumId w:val="14"/>
   </w:num>
-  <w:num w:numId="12">
+  <w:num w:numId="12" w16cid:durableId="908468401">
     <w:abstractNumId w:val="45"/>
   </w:num>
-  <w:num w:numId="13">
+  <w:num w:numId="13" w16cid:durableId="1779564663">
     <w:abstractNumId w:val="5"/>
   </w:num>
-  <w:num w:numId="14">
+  <w:num w:numId="14" w16cid:durableId="2024546271">
     <w:abstractNumId w:val="20"/>
   </w:num>
-  <w:num w:numId="15">
+  <w:num w:numId="15" w16cid:durableId="53242664">
     <w:abstractNumId w:val="2"/>
   </w:num>
-  <w:num w:numId="16">
+  <w:num w:numId="16" w16cid:durableId="1327049622">
     <w:abstractNumId w:val="9"/>
   </w:num>
-  <w:num w:numId="17">
+  <w:num w:numId="17" w16cid:durableId="1658534479">
     <w:abstractNumId w:val="39"/>
   </w:num>
-  <w:num w:numId="18">
+  <w:num w:numId="18" w16cid:durableId="1354333558">
     <w:abstractNumId w:val="38"/>
   </w:num>
-  <w:num w:numId="19">
+  <w:num w:numId="19" w16cid:durableId="891649511">
     <w:abstractNumId w:val="29"/>
   </w:num>
-  <w:num w:numId="20">
+  <w:num w:numId="20" w16cid:durableId="73430954">
     <w:abstractNumId w:val="6"/>
   </w:num>
-  <w:num w:numId="21">
+  <w:num w:numId="21" w16cid:durableId="77559881">
     <w:abstractNumId w:val="40"/>
   </w:num>
-  <w:num w:numId="22">
+  <w:num w:numId="22" w16cid:durableId="7561918">
     <w:abstractNumId w:val="37"/>
   </w:num>
-  <w:num w:numId="23">
+  <w:num w:numId="23" w16cid:durableId="1049690951">
     <w:abstractNumId w:val="43"/>
   </w:num>
-  <w:num w:numId="24">
+  <w:num w:numId="24" w16cid:durableId="871192985">
     <w:abstractNumId w:val="15"/>
   </w:num>
-  <w:num w:numId="25">
+  <w:num w:numId="25" w16cid:durableId="1131483241">
     <w:abstractNumId w:val="7"/>
   </w:num>
-  <w:num w:numId="26">
+  <w:num w:numId="26" w16cid:durableId="807939395">
     <w:abstractNumId w:val="42"/>
   </w:num>
-  <w:num w:numId="27">
+  <w:num w:numId="27" w16cid:durableId="863858143">
     <w:abstractNumId w:val="1"/>
   </w:num>
-  <w:num w:numId="28">
+  <w:num w:numId="28" w16cid:durableId="1787043884">
     <w:abstractNumId w:val="17"/>
   </w:num>
-  <w:num w:numId="29">
+  <w:num w:numId="29" w16cid:durableId="519315362">
     <w:abstractNumId w:val="18"/>
   </w:num>
-  <w:num w:numId="30">
+  <w:num w:numId="30" w16cid:durableId="155802229">
     <w:abstractNumId w:val="36"/>
   </w:num>
-  <w:num w:numId="31">
+  <w:num w:numId="31" w16cid:durableId="838424175">
     <w:abstractNumId w:val="34"/>
   </w:num>
-  <w:num w:numId="32">
+  <w:num w:numId="32" w16cid:durableId="1376194397">
     <w:abstractNumId w:val="25"/>
   </w:num>
-  <w:num w:numId="33">
+  <w:num w:numId="33" w16cid:durableId="568419387">
     <w:abstractNumId w:val="31"/>
   </w:num>
-  <w:num w:numId="34">
+  <w:num w:numId="34" w16cid:durableId="33046447">
     <w:abstractNumId w:val="23"/>
   </w:num>
-  <w:num w:numId="35">
+  <w:num w:numId="35" w16cid:durableId="946350865">
     <w:abstractNumId w:val="33"/>
   </w:num>
-  <w:num w:numId="36">
+  <w:num w:numId="36" w16cid:durableId="508452169">
     <w:abstractNumId w:val="16"/>
   </w:num>
-  <w:num w:numId="37">
+  <w:num w:numId="37" w16cid:durableId="995189083">
     <w:abstractNumId w:val="0"/>
   </w:num>
-  <w:num w:numId="38">
+  <w:num w:numId="38" w16cid:durableId="276449594">
     <w:abstractNumId w:val="8"/>
   </w:num>
-  <w:num w:numId="39">
+  <w:num w:numId="39" w16cid:durableId="72167459">
     <w:abstractNumId w:val="10"/>
   </w:num>
-  <w:num w:numId="40">
+  <w:num w:numId="40" w16cid:durableId="688023564">
     <w:abstractNumId w:val="19"/>
   </w:num>
-  <w:num w:numId="41">
+  <w:num w:numId="41" w16cid:durableId="868834465">
     <w:abstractNumId w:val="26"/>
   </w:num>
-  <w:num w:numId="42">
+  <w:num w:numId="42" w16cid:durableId="2092726592">
     <w:abstractNumId w:val="35"/>
   </w:num>
-  <w:num w:numId="43">
+  <w:num w:numId="43" w16cid:durableId="1804808311">
     <w:abstractNumId w:val="24"/>
   </w:num>
-  <w:num w:numId="44">
+  <w:num w:numId="44" w16cid:durableId="1640573890">
     <w:abstractNumId w:val="30"/>
   </w:num>
-  <w:num w:numId="45">
+  <w:num w:numId="45" w16cid:durableId="738291311">
     <w:abstractNumId w:val="21"/>
   </w:num>
-  <w:num w:numId="46">
+  <w:num w:numId="46" w16cid:durableId="1172987780">
     <w:abstractNumId w:val="41"/>
   </w:num>
   <w:numIdMacAtCleanup w:val="29"/>

</xml_diff>